<commit_message>
Added link to source
</commit_message>
<xml_diff>
--- a/Decision Tree Golf Dataset encoding.docx
+++ b/Decision Tree Golf Dataset encoding.docx
@@ -12,8 +12,32 @@
         <w:rPr>
           <w:lang w:val="en-GB"/>
         </w:rPr>
-        <w:t>Decision Tree Golf Dataset encoding</w:t>
-      </w:r>
+        <w:t>Decision Tree Golf Dataset</w:t>
+      </w:r>
+      <w:bookmarkStart w:id="0" w:name="_GoBack"/>
+      <w:bookmarkEnd w:id="0"/>
+    </w:p>
+    <w:p>
+      <w:pPr>
+        <w:rPr>
+          <w:lang w:val="en-GB"/>
+        </w:rPr>
+      </w:pPr>
+      <w:r>
+        <w:rPr>
+          <w:lang w:val="en-GB"/>
+        </w:rPr>
+        <w:t xml:space="preserve">From: </w:t>
+      </w:r>
+      <w:hyperlink r:id="rId5" w:history="1">
+        <w:r>
+          <w:rPr>
+            <w:rStyle w:val="Hyperlink"/>
+            <w:lang w:val="en-GB"/>
+          </w:rPr>
+          <w:t>https://www.saedsayad.com/decision_tree.htm</w:t>
+        </w:r>
+      </w:hyperlink>
     </w:p>
     <w:p>
       <w:pPr>
@@ -44,7 +68,7 @@
                     </pic:cNvPicPr>
                   </pic:nvPicPr>
                   <pic:blipFill>
-                    <a:blip r:embed="rId5">
+                    <a:blip r:embed="rId6">
                       <a:extLst>
                         <a:ext uri="{28A0092B-C50C-407E-A947-70E740481C1C}">
                           <a14:useLocalDpi xmlns:a14="http://schemas.microsoft.com/office/drawing/2010/main" val="0"/>
@@ -86,6 +110,19 @@
         <w:rPr>
           <w:lang w:val="en-GB"/>
         </w:rPr>
+        <w:t>Encoding</w:t>
+      </w:r>
+    </w:p>
+    <w:p>
+      <w:pPr>
+        <w:rPr>
+          <w:lang w:val="en-GB"/>
+        </w:rPr>
+      </w:pPr>
+      <w:r>
+        <w:rPr>
+          <w:lang w:val="en-GB"/>
+        </w:rPr>
         <w:t>Outlook:</w:t>
       </w:r>
       <w:r>
@@ -180,8 +217,6 @@
         </w:rPr>
         <w:t>Cool = 0</w:t>
       </w:r>
-      <w:bookmarkStart w:id="0" w:name="_GoBack"/>
-      <w:bookmarkEnd w:id="0"/>
     </w:p>
     <w:p>
       <w:pPr>
@@ -371,6 +406,20 @@
         </w:rPr>
         <w:t>Yes = 1</w:t>
       </w:r>
+    </w:p>
+    <w:p>
+      <w:pPr>
+        <w:rPr>
+          <w:lang w:val="en-GB"/>
+        </w:rPr>
+      </w:pPr>
+    </w:p>
+    <w:p>
+      <w:pPr>
+        <w:rPr>
+          <w:lang w:val="en-GB"/>
+        </w:rPr>
+      </w:pPr>
     </w:p>
     <w:sectPr>
       <w:pgSz w:w="11906" w:h="16838"/>
@@ -934,6 +983,17 @@
       <w:contextualSpacing/>
     </w:pPr>
   </w:style>
+  <w:style w:type="character" w:styleId="Hyperlink">
+    <w:name w:val="Hyperlink"/>
+    <w:basedOn w:val="Standaardalinea-lettertype"/>
+    <w:uiPriority w:val="99"/>
+    <w:unhideWhenUsed/>
+    <w:rsid w:val="003F68F1"/>
+    <w:rPr>
+      <w:color w:val="0563C1" w:themeColor="hyperlink"/>
+      <w:u w:val="single"/>
+    </w:rPr>
+  </w:style>
 </w:styles>
 </file>
 

</xml_diff>